<commit_message>
cambiar un par de cosas en el doc
</commit_message>
<xml_diff>
--- a/71473667V.docx
+++ b/71473667V.docx
@@ -225,7 +225,7 @@
           <w:r>
             <w:fldChar w:fldCharType="separate"/>
           </w:r>
-          <w:hyperlink w:anchor="_Toc502510771" w:history="1">
+          <w:hyperlink w:anchor="_Toc503021290" w:history="1">
             <w:r>
               <w:rPr>
                 <w:rStyle w:val="Hipervnculo"/>
@@ -268,7 +268,7 @@
                 <w:noProof/>
                 <w:webHidden/>
               </w:rPr>
-              <w:instrText xml:space="preserve"> PAGEREF _Toc502510771 \h </w:instrText>
+              <w:instrText xml:space="preserve"> PAGEREF _Toc503021290 \h </w:instrText>
             </w:r>
             <w:r>
               <w:rPr>
@@ -313,7 +313,7 @@
               <w:lang w:eastAsia="es-ES"/>
             </w:rPr>
           </w:pPr>
-          <w:hyperlink w:anchor="_Toc502510772" w:history="1">
+          <w:hyperlink w:anchor="_Toc503021291" w:history="1">
             <w:r>
               <w:rPr>
                 <w:rStyle w:val="Hipervnculo"/>
@@ -356,7 +356,7 @@
                 <w:noProof/>
                 <w:webHidden/>
               </w:rPr>
-              <w:instrText xml:space="preserve"> PAGEREF _Toc502510772 \h </w:instrText>
+              <w:instrText xml:space="preserve"> PAGEREF _Toc503021291 \h </w:instrText>
             </w:r>
             <w:r>
               <w:rPr>
@@ -401,13 +401,13 @@
               <w:lang w:eastAsia="es-ES"/>
             </w:rPr>
           </w:pPr>
-          <w:hyperlink w:anchor="_Toc502510773" w:history="1">
+          <w:hyperlink w:anchor="_Toc503021292" w:history="1">
             <w:r>
               <w:rPr>
                 <w:rStyle w:val="Hipervnculo"/>
                 <w:noProof/>
               </w:rPr>
-              <w:t>3.</w:t>
+              <w:t>4.</w:t>
             </w:r>
             <w:r>
               <w:rPr>
@@ -444,7 +444,7 @@
                 <w:noProof/>
                 <w:webHidden/>
               </w:rPr>
-              <w:instrText xml:space="preserve"> PAGEREF _Toc502510773 \h </w:instrText>
+              <w:instrText xml:space="preserve"> PAGEREF _Toc503021292 \h </w:instrText>
             </w:r>
             <w:r>
               <w:rPr>
@@ -464,7 +464,7 @@
                 <w:noProof/>
                 <w:webHidden/>
               </w:rPr>
-              <w:t>4</w:t>
+              <w:t>5</w:t>
             </w:r>
             <w:r>
               <w:rPr>
@@ -489,7 +489,7 @@
               <w:lang w:eastAsia="es-ES"/>
             </w:rPr>
           </w:pPr>
-          <w:hyperlink w:anchor="_Toc502510774" w:history="1">
+          <w:hyperlink w:anchor="_Toc503021293" w:history="1">
             <w:r>
               <w:rPr>
                 <w:rStyle w:val="Hipervnculo"/>
@@ -532,7 +532,7 @@
                 <w:noProof/>
                 <w:webHidden/>
               </w:rPr>
-              <w:instrText xml:space="preserve"> PAGEREF _Toc502510774 \h </w:instrText>
+              <w:instrText xml:space="preserve"> PAGEREF _Toc503021293 \h </w:instrText>
             </w:r>
             <w:r>
               <w:rPr>
@@ -552,7 +552,7 @@
                 <w:noProof/>
                 <w:webHidden/>
               </w:rPr>
-              <w:t>4</w:t>
+              <w:t>5</w:t>
             </w:r>
             <w:r>
               <w:rPr>
@@ -577,7 +577,7 @@
               <w:lang w:eastAsia="es-ES"/>
             </w:rPr>
           </w:pPr>
-          <w:hyperlink w:anchor="_Toc502510775" w:history="1">
+          <w:hyperlink w:anchor="_Toc503021294" w:history="1">
             <w:r>
               <w:rPr>
                 <w:rStyle w:val="Hipervnculo"/>
@@ -620,7 +620,7 @@
                 <w:noProof/>
                 <w:webHidden/>
               </w:rPr>
-              <w:instrText xml:space="preserve"> PAGEREF _Toc502510775 \h </w:instrText>
+              <w:instrText xml:space="preserve"> PAGEREF _Toc503021294 \h </w:instrText>
             </w:r>
             <w:r>
               <w:rPr>
@@ -665,7 +665,7 @@
               <w:lang w:eastAsia="es-ES"/>
             </w:rPr>
           </w:pPr>
-          <w:hyperlink w:anchor="_Toc502510776" w:history="1">
+          <w:hyperlink w:anchor="_Toc503021295" w:history="1">
             <w:r>
               <w:rPr>
                 <w:rStyle w:val="Hipervnculo"/>
@@ -708,7 +708,7 @@
                 <w:noProof/>
                 <w:webHidden/>
               </w:rPr>
-              <w:instrText xml:space="preserve"> PAGEREF _Toc502510776 \h </w:instrText>
+              <w:instrText xml:space="preserve"> PAGEREF _Toc503021295 \h </w:instrText>
             </w:r>
             <w:r>
               <w:rPr>
@@ -780,7 +780,7 @@
           <w:szCs w:val="44"/>
         </w:rPr>
       </w:pPr>
-      <w:bookmarkStart w:id="0" w:name="_Toc502510771"/>
+      <w:bookmarkStart w:id="0" w:name="_Toc503021290"/>
       <w:r>
         <w:rPr>
           <w:sz w:val="44"/>
@@ -876,8 +876,6 @@
       <w:r>
         <w:t xml:space="preserve">está </w:t>
       </w:r>
-      <w:bookmarkStart w:id="1" w:name="_GoBack"/>
-      <w:bookmarkEnd w:id="1"/>
       <w:r>
         <w:t>diseñada para una resolución 1080p. Si se usa en otra resolución, configurar la resolución del texto a 100% o inferior.</w:t>
       </w:r>
@@ -908,7 +906,7 @@
           <w:szCs w:val="44"/>
         </w:rPr>
       </w:pPr>
-      <w:bookmarkStart w:id="2" w:name="_Toc502510772"/>
+      <w:bookmarkStart w:id="1" w:name="_Toc503021291"/>
       <w:r>
         <w:rPr>
           <w:sz w:val="44"/>
@@ -916,7 +914,7 @@
         </w:rPr>
         <w:t>PROTOTIPO</w:t>
       </w:r>
-      <w:bookmarkEnd w:id="2"/>
+      <w:bookmarkEnd w:id="1"/>
     </w:p>
     <w:p>
       <w:pPr>
@@ -1036,47 +1034,19 @@
         </w:rPr>
       </w:pPr>
       <w:r>
-        <w:t xml:space="preserve">El mayor problema vino ocasionado por los filtros a posteriori. Debido a que no se producción copias del objeto original a el pedido, esto me provocaba muchísimos problemas con los valores que se introducción en tiempo de ejecución. La solución tomada para arreglar este problema he decidido usar una </w:t>
-      </w:r>
-      <w:r>
-        <w:rPr>
-          <w:rStyle w:val="Textoennegrita"/>
-        </w:rPr>
-        <w:t xml:space="preserve">Deep </w:t>
-      </w:r>
-      <w:proofErr w:type="spellStart"/>
-      <w:r>
-        <w:rPr>
-          <w:rStyle w:val="Textoennegrita"/>
-        </w:rPr>
-        <w:t>copying</w:t>
-      </w:r>
-      <w:proofErr w:type="spellEnd"/>
-      <w:r>
-        <w:rPr>
-          <w:rStyle w:val="Textoennegrita"/>
-        </w:rPr>
-        <w:t>.</w:t>
-      </w:r>
-    </w:p>
-    <w:p>
-      <w:pPr>
-        <w:jc w:val="both"/>
-      </w:pPr>
-      <w:r>
         <w:rPr>
           <w:noProof/>
         </w:rPr>
         <w:drawing>
           <wp:anchor distT="0" distB="0" distL="114300" distR="114300" simplePos="0" relativeHeight="251665408" behindDoc="0" locked="0" layoutInCell="1" allowOverlap="1">
             <wp:simplePos x="0" y="0"/>
-            <wp:positionH relativeFrom="column">
-              <wp:posOffset>901065</wp:posOffset>
+            <wp:positionH relativeFrom="margin">
+              <wp:posOffset>348615</wp:posOffset>
             </wp:positionH>
             <wp:positionV relativeFrom="paragraph">
-              <wp:posOffset>13970</wp:posOffset>
+              <wp:posOffset>785495</wp:posOffset>
             </wp:positionV>
-            <wp:extent cx="4000500" cy="1647825"/>
+            <wp:extent cx="4381500" cy="1457325"/>
             <wp:effectExtent l="0" t="0" r="0" b="9525"/>
             <wp:wrapSquare wrapText="bothSides"/>
             <wp:docPr id="5" name="Imagen 5" descr="enter image description here"/>
@@ -1108,7 +1078,7 @@
                   <pic:spPr bwMode="auto">
                     <a:xfrm>
                       <a:off x="0" y="0"/>
-                      <a:ext cx="4000500" cy="1647825"/>
+                      <a:ext cx="4381500" cy="1457325"/>
                     </a:xfrm>
                     <a:prstGeom prst="rect">
                       <a:avLst/>
@@ -1121,22 +1091,104 @@
                 </pic:pic>
               </a:graphicData>
             </a:graphic>
+            <wp14:sizeRelH relativeFrom="margin">
+              <wp14:pctWidth>0</wp14:pctWidth>
+            </wp14:sizeRelH>
+            <wp14:sizeRelV relativeFrom="margin">
+              <wp14:pctHeight>0</wp14:pctHeight>
+            </wp14:sizeRelV>
           </wp:anchor>
         </w:drawing>
       </w:r>
-    </w:p>
-    <w:p>
-      <w:pPr>
-        <w:jc w:val="both"/>
-      </w:pPr>
-    </w:p>
-    <w:p>
-      <w:pPr>
-        <w:jc w:val="both"/>
-      </w:pPr>
-      <w:r>
-        <w:br w:type="page"/>
-      </w:r>
+      <w:r>
+        <w:t xml:space="preserve">El mayor problema vino ocasionado por los filtros a posteriori. Debido a que no se producción copias del objeto original a el pedido, esto me provocaba muchísimos problemas con los valores que se introducción en tiempo de ejecución. La solución tomada para arreglar este problema he decidido usar una </w:t>
+      </w:r>
+      <w:r>
+        <w:rPr>
+          <w:rStyle w:val="Textoennegrita"/>
+        </w:rPr>
+        <w:t xml:space="preserve">Deep </w:t>
+      </w:r>
+      <w:proofErr w:type="spellStart"/>
+      <w:r>
+        <w:rPr>
+          <w:rStyle w:val="Textoennegrita"/>
+        </w:rPr>
+        <w:t>copying</w:t>
+      </w:r>
+      <w:proofErr w:type="spellEnd"/>
+      <w:r>
+        <w:rPr>
+          <w:rStyle w:val="Textoennegrita"/>
+        </w:rPr>
+        <w:t>.</w:t>
+      </w:r>
+    </w:p>
+    <w:p>
+      <w:pPr>
+        <w:jc w:val="both"/>
+      </w:pPr>
+    </w:p>
+    <w:p>
+      <w:pPr>
+        <w:jc w:val="both"/>
+      </w:pPr>
+    </w:p>
+    <w:p>
+      <w:pPr>
+        <w:jc w:val="both"/>
+      </w:pPr>
+    </w:p>
+    <w:p>
+      <w:pPr>
+        <w:jc w:val="both"/>
+      </w:pPr>
+    </w:p>
+    <w:p>
+      <w:pPr>
+        <w:jc w:val="both"/>
+      </w:pPr>
+    </w:p>
+    <w:p>
+      <w:pPr>
+        <w:jc w:val="both"/>
+      </w:pPr>
+      <w:r>
+        <w:t xml:space="preserve">Para llevar todo el desarrollo de la aplicación se ha hecho uso de </w:t>
+      </w:r>
+      <w:r>
+        <w:rPr>
+          <w:b/>
+        </w:rPr>
+        <w:t>GitHub</w:t>
+      </w:r>
+      <w:r>
+        <w:t xml:space="preserve"> para mantener un control de cambios. Aquí se puede comprobar toda la evolución del desarrollo. Se encuentra en privado hasta el día 8 de enero para evitar copias.</w:t>
+      </w:r>
+    </w:p>
+    <w:p>
+      <w:pPr>
+        <w:jc w:val="center"/>
+        <w:rPr>
+          <w:sz w:val="24"/>
+          <w:szCs w:val="24"/>
+        </w:rPr>
+      </w:pPr>
+      <w:hyperlink r:id="rId7" w:history="1">
+        <w:r>
+          <w:rPr>
+            <w:rStyle w:val="Hipervnculo"/>
+            <w:sz w:val="24"/>
+            <w:szCs w:val="24"/>
+          </w:rPr>
+          <w:t>https://github.com/jaluma/Modulo_CPM</w:t>
+        </w:r>
+      </w:hyperlink>
+    </w:p>
+    <w:p>
+      <w:pPr>
+        <w:jc w:val="both"/>
+      </w:pPr>
     </w:p>
     <w:p>
       <w:pPr>
@@ -1151,7 +1203,7 @@
           <w:szCs w:val="44"/>
         </w:rPr>
       </w:pPr>
-      <w:bookmarkStart w:id="3" w:name="_Toc502510773"/>
+      <w:bookmarkStart w:id="2" w:name="_Toc503021292"/>
       <w:r>
         <w:rPr>
           <w:sz w:val="44"/>
@@ -1160,7 +1212,7 @@
         <w:lastRenderedPageBreak/>
         <w:t>DESARROLLO DE LA APLICACIÓN</w:t>
       </w:r>
-      <w:bookmarkEnd w:id="3"/>
+      <w:bookmarkEnd w:id="2"/>
     </w:p>
     <w:p>
       <w:pPr>
@@ -1185,11 +1237,11 @@
         </w:numPr>
         <w:jc w:val="both"/>
       </w:pPr>
-      <w:bookmarkStart w:id="4" w:name="_Toc502510774"/>
+      <w:bookmarkStart w:id="3" w:name="_Toc503021293"/>
       <w:r>
         <w:t>Interfaz</w:t>
       </w:r>
-      <w:bookmarkEnd w:id="4"/>
+      <w:bookmarkEnd w:id="3"/>
     </w:p>
     <w:p>
       <w:pPr>
@@ -1231,7 +1283,7 @@
                     </pic:cNvPicPr>
                   </pic:nvPicPr>
                   <pic:blipFill>
-                    <a:blip r:embed="rId7">
+                    <a:blip r:embed="rId8">
                       <a:extLst>
                         <a:ext uri="{28A0092B-C50C-407E-A947-70E740481C1C}">
                           <a14:useLocalDpi xmlns:a14="http://schemas.microsoft.com/office/drawing/2010/main" val="0"/>
@@ -1535,7 +1587,7 @@
                     <pic:cNvPicPr/>
                   </pic:nvPicPr>
                   <pic:blipFill>
-                    <a:blip r:embed="rId8" cstate="print">
+                    <a:blip r:embed="rId9" cstate="print">
                       <a:extLst>
                         <a:ext uri="{28A0092B-C50C-407E-A947-70E740481C1C}">
                           <a14:useLocalDpi xmlns:a14="http://schemas.microsoft.com/office/drawing/2010/main" val="0"/>
@@ -1707,7 +1759,21 @@
           <w:sz w:val="22"/>
           <w:szCs w:val="22"/>
         </w:rPr>
-        <w:t xml:space="preserve">: Consta de cuatro botones que permiten realizar un filtro según sea de tipo Paquete, Entrada o Alojamiento. Por defecto está una opción que muestra todos los productos. </w:t>
+        <w:t xml:space="preserve">: Consta de </w:t>
+      </w:r>
+      <w:r>
+        <w:rPr>
+          <w:sz w:val="22"/>
+          <w:szCs w:val="22"/>
+        </w:rPr>
+        <w:t>tres</w:t>
+      </w:r>
+      <w:r>
+        <w:rPr>
+          <w:sz w:val="22"/>
+          <w:szCs w:val="22"/>
+        </w:rPr>
+        <w:t xml:space="preserve"> botones que permiten realizar un filtro según sea de tipo Paquete, Entrada o Alojamiento. Por defecto está una opción que muestra todos los productos. </w:t>
       </w:r>
     </w:p>
     <w:p>
@@ -2687,7 +2753,7 @@
                     </pic:cNvPicPr>
                   </pic:nvPicPr>
                   <pic:blipFill>
-                    <a:blip r:embed="rId9">
+                    <a:blip r:embed="rId10">
                       <a:extLst>
                         <a:ext uri="{28A0092B-C50C-407E-A947-70E740481C1C}">
                           <a14:useLocalDpi xmlns:a14="http://schemas.microsoft.com/office/drawing/2010/main" val="0"/>
@@ -3292,7 +3358,7 @@
                     <pic:cNvPicPr/>
                   </pic:nvPicPr>
                   <pic:blipFill>
-                    <a:blip r:embed="rId10">
+                    <a:blip r:embed="rId11">
                       <a:extLst>
                         <a:ext uri="{28A0092B-C50C-407E-A947-70E740481C1C}">
                           <a14:useLocalDpi xmlns:a14="http://schemas.microsoft.com/office/drawing/2010/main" val="0"/>
@@ -3504,7 +3570,7 @@
                     <pic:cNvPicPr/>
                   </pic:nvPicPr>
                   <pic:blipFill>
-                    <a:blip r:embed="rId11">
+                    <a:blip r:embed="rId12">
                       <a:extLst>
                         <a:ext uri="{28A0092B-C50C-407E-A947-70E740481C1C}">
                           <a14:useLocalDpi xmlns:a14="http://schemas.microsoft.com/office/drawing/2010/main" val="0"/>
@@ -3733,7 +3799,7 @@
                     <pic:cNvPicPr/>
                   </pic:nvPicPr>
                   <pic:blipFill>
-                    <a:blip r:embed="rId12">
+                    <a:blip r:embed="rId13">
                       <a:extLst>
                         <a:ext uri="{28A0092B-C50C-407E-A947-70E740481C1C}">
                           <a14:useLocalDpi xmlns:a14="http://schemas.microsoft.com/office/drawing/2010/main" val="0"/>
@@ -3800,12 +3866,12 @@
         </w:numPr>
         <w:jc w:val="both"/>
       </w:pPr>
-      <w:bookmarkStart w:id="5" w:name="_Toc502510775"/>
+      <w:bookmarkStart w:id="4" w:name="_Toc503021294"/>
       <w:r>
         <w:lastRenderedPageBreak/>
         <w:t>Lógica</w:t>
       </w:r>
-      <w:bookmarkEnd w:id="5"/>
+      <w:bookmarkEnd w:id="4"/>
     </w:p>
     <w:p>
       <w:pPr>
@@ -3975,11 +4041,11 @@
       <w:r>
         <w:t xml:space="preserve">Referente a la parte de lógica usada por la interfaz gráfica, se pueden destacar una serie de eventos, usados múltiples veces en los componentes descritos anteriormente. Además, se disponen de una serie de métodos estáticos, que son usados para calcular valores como el caso de numero de hijos visibles. Aun </w:t>
       </w:r>
-      <w:proofErr w:type="gramStart"/>
-      <w:r>
-        <w:t>así</w:t>
-      </w:r>
-      <w:proofErr w:type="gramEnd"/>
+      <w:r>
+        <w:t>así,</w:t>
+      </w:r>
+      <w:bookmarkStart w:id="5" w:name="_GoBack"/>
+      <w:bookmarkEnd w:id="5"/>
       <w:r>
         <w:t xml:space="preserve"> una de las clases más importantes que tengo es la de “</w:t>
       </w:r>
@@ -4003,6 +4069,9 @@
       <w:proofErr w:type="spellStart"/>
       <w:r>
         <w:t>Sorter</w:t>
+      </w:r>
+      <w:r>
+        <w:t>s</w:t>
       </w:r>
       <w:proofErr w:type="spellEnd"/>
       <w:r>
@@ -4043,7 +4112,7 @@
         </w:numPr>
         <w:jc w:val="both"/>
       </w:pPr>
-      <w:bookmarkStart w:id="6" w:name="_Toc502510776"/>
+      <w:bookmarkStart w:id="6" w:name="_Toc503021295"/>
       <w:r>
         <w:lastRenderedPageBreak/>
         <w:t>Pruebas</w:t>
@@ -8270,6 +8339,18 @@
       </w:tblBorders>
     </w:tblPr>
   </w:style>
+  <w:style w:type="character" w:styleId="Mencinsinresolver">
+    <w:name w:val="Unresolved Mention"/>
+    <w:basedOn w:val="Fuentedeprrafopredeter"/>
+    <w:uiPriority w:val="99"/>
+    <w:semiHidden/>
+    <w:unhideWhenUsed/>
+    <w:rsid w:val="00E637A9"/>
+    <w:rPr>
+      <w:color w:val="808080"/>
+      <w:shd w:val="clear" w:color="auto" w:fill="E6E6E6"/>
+    </w:rPr>
+  </w:style>
 </w:styles>
 </file>
 
@@ -8573,7 +8654,7 @@
 </file>
 
 <file path=customXml/itemProps1.xml><?xml version="1.0" encoding="utf-8"?>
-<ds:datastoreItem xmlns:ds="http://schemas.openxmlformats.org/officeDocument/2006/customXml" ds:itemID="{EED25C88-773C-4A2A-8915-7644172E1618}">
+<ds:datastoreItem xmlns:ds="http://schemas.openxmlformats.org/officeDocument/2006/customXml" ds:itemID="{18035693-33A3-4764-8935-38E23E99C0E1}">
   <ds:schemaRefs>
     <ds:schemaRef ds:uri="http://schemas.openxmlformats.org/officeDocument/2006/bibliography"/>
   </ds:schemaRefs>

</xml_diff>